<commit_message>
add summary into report
</commit_message>
<xml_diff>
--- a/Final report writeup.docx
+++ b/Final report writeup.docx
@@ -2,6 +2,60 @@
 <file path=word/document.xml><?xml version="1.0" encoding="utf-8"?>
 <w:document xmlns:wpc="http://schemas.microsoft.com/office/word/2010/wordprocessingCanvas" xmlns:mo="http://schemas.microsoft.com/office/mac/office/2008/main" xmlns:mc="http://schemas.openxmlformats.org/markup-compatibility/2006" xmlns:mv="urn:schemas-microsoft-com:mac:vml" xmlns:o="urn:schemas-microsoft-com:office:office" xmlns:r="http://schemas.openxmlformats.org/officeDocument/2006/relationships" xmlns:m="http://schemas.openxmlformats.org/officeDocument/2006/math" xmlns:v="urn:schemas-microsoft-com:vml" xmlns:wp14="http://schemas.microsoft.com/office/word/2010/wordprocessingDrawing" xmlns:wp="http://schemas.openxmlformats.org/drawingml/2006/wordprocessingDrawing" xmlns:w10="urn:schemas-microsoft-com:office:word" xmlns:w="http://schemas.openxmlformats.org/wordprocessingml/2006/main" xmlns:w14="http://schemas.microsoft.com/office/word/2010/wordml" xmlns:w15="http://schemas.microsoft.com/office/word/2012/wordml" xmlns:wpg="http://schemas.microsoft.com/office/word/2010/wordprocessingGroup" xmlns:wpi="http://schemas.microsoft.com/office/word/2010/wordprocessingInk" xmlns:wne="http://schemas.microsoft.com/office/word/2006/wordml" xmlns:wps="http://schemas.microsoft.com/office/word/2010/wordprocessingShape" mc:Ignorable="w14 w15 wp14">
   <w:body>
+    <w:p>
+      <w:pPr>
+        <w:tabs>
+          <w:tab w:val="left" w:pos="916"/>
+          <w:tab w:val="left" w:pos="1832"/>
+          <w:tab w:val="left" w:pos="2748"/>
+          <w:tab w:val="left" w:pos="3664"/>
+          <w:tab w:val="left" w:pos="4580"/>
+          <w:tab w:val="left" w:pos="5496"/>
+          <w:tab w:val="left" w:pos="6412"/>
+          <w:tab w:val="left" w:pos="7328"/>
+          <w:tab w:val="left" w:pos="8244"/>
+          <w:tab w:val="left" w:pos="9160"/>
+          <w:tab w:val="left" w:pos="10076"/>
+          <w:tab w:val="left" w:pos="10992"/>
+          <w:tab w:val="left" w:pos="11908"/>
+          <w:tab w:val="left" w:pos="12824"/>
+          <w:tab w:val="left" w:pos="13740"/>
+          <w:tab w:val="left" w:pos="14656"/>
+        </w:tabs>
+        <w:rPr>
+          <w:rFonts w:ascii="Calibri" w:hAnsi="Calibri" w:cs="Courier New"/>
+          <w:b/>
+          <w:color w:val="000000"/>
+        </w:rPr>
+      </w:pPr>
+    </w:p>
+    <w:p>
+      <w:pPr>
+        <w:tabs>
+          <w:tab w:val="left" w:pos="916"/>
+          <w:tab w:val="left" w:pos="1832"/>
+          <w:tab w:val="left" w:pos="2748"/>
+          <w:tab w:val="left" w:pos="3664"/>
+          <w:tab w:val="left" w:pos="4580"/>
+          <w:tab w:val="left" w:pos="5496"/>
+          <w:tab w:val="left" w:pos="6412"/>
+          <w:tab w:val="left" w:pos="7328"/>
+          <w:tab w:val="left" w:pos="8244"/>
+          <w:tab w:val="left" w:pos="9160"/>
+          <w:tab w:val="left" w:pos="10076"/>
+          <w:tab w:val="left" w:pos="10992"/>
+          <w:tab w:val="left" w:pos="11908"/>
+          <w:tab w:val="left" w:pos="12824"/>
+          <w:tab w:val="left" w:pos="13740"/>
+          <w:tab w:val="left" w:pos="14656"/>
+        </w:tabs>
+        <w:rPr>
+          <w:rFonts w:ascii="Calibri" w:hAnsi="Calibri" w:cs="Courier New"/>
+          <w:b/>
+          <w:color w:val="000000"/>
+        </w:rPr>
+      </w:pPr>
+    </w:p>
     <w:p>
       <w:pPr>
         <w:tabs>
@@ -152,21 +206,12 @@
           <w:color w:val="000000"/>
         </w:rPr>
       </w:pPr>
-      <w:proofErr w:type="spellStart"/>
-      <w:r>
-        <w:rPr>
-          <w:rFonts w:ascii="Calibri" w:hAnsi="Calibri" w:cs="Courier New"/>
-          <w:color w:val="000000"/>
-        </w:rPr>
-        <w:t>Bank_Account_Number</w:t>
-      </w:r>
-      <w:proofErr w:type="spellEnd"/>
-      <w:r>
-        <w:rPr>
-          <w:rFonts w:ascii="Calibri" w:hAnsi="Calibri" w:cs="Courier New"/>
-          <w:color w:val="000000"/>
-        </w:rPr>
-        <w:t xml:space="preserve">: </w:t>
+      <w:r>
+        <w:rPr>
+          <w:rFonts w:ascii="Calibri" w:hAnsi="Calibri" w:cs="Courier New"/>
+          <w:color w:val="000000"/>
+        </w:rPr>
+        <w:t xml:space="preserve">Bank_Account_Number: </w:t>
       </w:r>
       <w:r>
         <w:rPr>
@@ -213,21 +258,12 @@
           <w:color w:val="000000"/>
         </w:rPr>
       </w:pPr>
-      <w:proofErr w:type="spellStart"/>
-      <w:r>
-        <w:rPr>
-          <w:rFonts w:ascii="Calibri" w:hAnsi="Calibri" w:cs="Courier New"/>
-          <w:color w:val="000000"/>
-        </w:rPr>
-        <w:t>Company_Name</w:t>
-      </w:r>
-      <w:proofErr w:type="spellEnd"/>
-      <w:r>
-        <w:rPr>
-          <w:rFonts w:ascii="Calibri" w:hAnsi="Calibri" w:cs="Courier New"/>
-          <w:color w:val="000000"/>
-        </w:rPr>
-        <w:t xml:space="preserve">: </w:t>
+      <w:r>
+        <w:rPr>
+          <w:rFonts w:ascii="Calibri" w:hAnsi="Calibri" w:cs="Courier New"/>
+          <w:color w:val="000000"/>
+        </w:rPr>
+        <w:t xml:space="preserve">Company_Name: </w:t>
       </w:r>
       <w:r>
         <w:rPr>
@@ -281,21 +317,12 @@
           <w:color w:val="000000"/>
         </w:rPr>
       </w:pPr>
-      <w:proofErr w:type="spellStart"/>
-      <w:r>
-        <w:rPr>
-          <w:rFonts w:ascii="Calibri" w:hAnsi="Calibri" w:cs="Courier New"/>
-          <w:color w:val="000000"/>
-        </w:rPr>
-        <w:t>Contact_Info</w:t>
-      </w:r>
-      <w:proofErr w:type="spellEnd"/>
-      <w:r>
-        <w:rPr>
-          <w:rFonts w:ascii="Calibri" w:hAnsi="Calibri" w:cs="Courier New"/>
-          <w:color w:val="000000"/>
-        </w:rPr>
-        <w:t xml:space="preserve">: </w:t>
+      <w:r>
+        <w:rPr>
+          <w:rFonts w:ascii="Calibri" w:hAnsi="Calibri" w:cs="Courier New"/>
+          <w:color w:val="000000"/>
+        </w:rPr>
+        <w:t xml:space="preserve">Contact_Info: </w:t>
       </w:r>
       <w:r>
         <w:rPr>
@@ -599,55 +626,7 @@
           <w:rFonts w:ascii="Calibri" w:hAnsi="Calibri" w:cs="Courier New"/>
           <w:color w:val="000000"/>
         </w:rPr>
-        <w:t>composite (</w:t>
-      </w:r>
-      <w:proofErr w:type="spellStart"/>
-      <w:r>
-        <w:rPr>
-          <w:rFonts w:ascii="Calibri" w:hAnsi="Calibri" w:cs="Courier New"/>
-          <w:color w:val="000000"/>
-        </w:rPr>
-        <w:t>FName</w:t>
-      </w:r>
-      <w:proofErr w:type="spellEnd"/>
-      <w:r>
-        <w:rPr>
-          <w:rFonts w:ascii="Calibri" w:hAnsi="Calibri" w:cs="Courier New"/>
-          <w:color w:val="000000"/>
-        </w:rPr>
-        <w:t xml:space="preserve">, </w:t>
-      </w:r>
-      <w:proofErr w:type="spellStart"/>
-      <w:r>
-        <w:rPr>
-          <w:rFonts w:ascii="Calibri" w:hAnsi="Calibri" w:cs="Courier New"/>
-          <w:color w:val="000000"/>
-        </w:rPr>
-        <w:t>Middle_INIT</w:t>
-      </w:r>
-      <w:proofErr w:type="spellEnd"/>
-      <w:r>
-        <w:rPr>
-          <w:rFonts w:ascii="Calibri" w:hAnsi="Calibri" w:cs="Courier New"/>
-          <w:color w:val="000000"/>
-        </w:rPr>
-        <w:t xml:space="preserve">, </w:t>
-      </w:r>
-      <w:proofErr w:type="spellStart"/>
-      <w:r>
-        <w:rPr>
-          <w:rFonts w:ascii="Calibri" w:hAnsi="Calibri" w:cs="Courier New"/>
-          <w:color w:val="000000"/>
-        </w:rPr>
-        <w:t>LName</w:t>
-      </w:r>
-      <w:proofErr w:type="spellEnd"/>
-      <w:r>
-        <w:rPr>
-          <w:rFonts w:ascii="Calibri" w:hAnsi="Calibri" w:cs="Courier New"/>
-          <w:color w:val="000000"/>
-        </w:rPr>
-        <w:t>), single-valued, string</w:t>
+        <w:t>composite (FName, Middle_INIT, LName), single-valued, string</w:t>
       </w:r>
     </w:p>
     <w:p>
@@ -746,21 +725,12 @@
           <w:color w:val="000000"/>
         </w:rPr>
       </w:pPr>
-      <w:proofErr w:type="spellStart"/>
-      <w:r>
-        <w:rPr>
-          <w:rFonts w:ascii="Calibri" w:hAnsi="Calibri" w:cs="Courier New"/>
-          <w:color w:val="000000"/>
-        </w:rPr>
-        <w:t>Amount_In_Stock</w:t>
-      </w:r>
-      <w:proofErr w:type="spellEnd"/>
-      <w:r>
-        <w:rPr>
-          <w:rFonts w:ascii="Calibri" w:hAnsi="Calibri" w:cs="Courier New"/>
-          <w:color w:val="000000"/>
-        </w:rPr>
-        <w:t xml:space="preserve">: </w:t>
+      <w:r>
+        <w:rPr>
+          <w:rFonts w:ascii="Calibri" w:hAnsi="Calibri" w:cs="Courier New"/>
+          <w:color w:val="000000"/>
+        </w:rPr>
+        <w:t xml:space="preserve">Amount_In_Stock: </w:t>
       </w:r>
       <w:r>
         <w:rPr>
@@ -1031,21 +1001,12 @@
           <w:color w:val="000000"/>
         </w:rPr>
       </w:pPr>
-      <w:proofErr w:type="spellStart"/>
-      <w:r>
-        <w:rPr>
-          <w:rFonts w:ascii="Calibri" w:hAnsi="Calibri" w:cs="Courier New"/>
-          <w:color w:val="000000"/>
-        </w:rPr>
-        <w:t>Transaction_Number</w:t>
-      </w:r>
-      <w:proofErr w:type="spellEnd"/>
-      <w:r>
-        <w:rPr>
-          <w:rFonts w:ascii="Calibri" w:hAnsi="Calibri" w:cs="Courier New"/>
-          <w:color w:val="000000"/>
-        </w:rPr>
-        <w:t xml:space="preserve">: </w:t>
+      <w:r>
+        <w:rPr>
+          <w:rFonts w:ascii="Calibri" w:hAnsi="Calibri" w:cs="Courier New"/>
+          <w:color w:val="000000"/>
+        </w:rPr>
+        <w:t xml:space="preserve">Transaction_Number: </w:t>
       </w:r>
       <w:r>
         <w:rPr>
@@ -1203,55 +1164,7 @@
           <w:rFonts w:ascii="Calibri" w:hAnsi="Calibri" w:cs="Courier New"/>
           <w:color w:val="000000"/>
         </w:rPr>
-        <w:t>composite (</w:t>
-      </w:r>
-      <w:proofErr w:type="spellStart"/>
-      <w:r>
-        <w:rPr>
-          <w:rFonts w:ascii="Calibri" w:hAnsi="Calibri" w:cs="Courier New"/>
-          <w:color w:val="000000"/>
-        </w:rPr>
-        <w:t>FName</w:t>
-      </w:r>
-      <w:proofErr w:type="spellEnd"/>
-      <w:r>
-        <w:rPr>
-          <w:rFonts w:ascii="Calibri" w:hAnsi="Calibri" w:cs="Courier New"/>
-          <w:color w:val="000000"/>
-        </w:rPr>
-        <w:t xml:space="preserve">, </w:t>
-      </w:r>
-      <w:proofErr w:type="spellStart"/>
-      <w:r>
-        <w:rPr>
-          <w:rFonts w:ascii="Calibri" w:hAnsi="Calibri" w:cs="Courier New"/>
-          <w:color w:val="000000"/>
-        </w:rPr>
-        <w:t>Middle_INIT</w:t>
-      </w:r>
-      <w:proofErr w:type="spellEnd"/>
-      <w:r>
-        <w:rPr>
-          <w:rFonts w:ascii="Calibri" w:hAnsi="Calibri" w:cs="Courier New"/>
-          <w:color w:val="000000"/>
-        </w:rPr>
-        <w:t xml:space="preserve">, </w:t>
-      </w:r>
-      <w:proofErr w:type="spellStart"/>
-      <w:r>
-        <w:rPr>
-          <w:rFonts w:ascii="Calibri" w:hAnsi="Calibri" w:cs="Courier New"/>
-          <w:color w:val="000000"/>
-        </w:rPr>
-        <w:t>LName</w:t>
-      </w:r>
-      <w:proofErr w:type="spellEnd"/>
-      <w:r>
-        <w:rPr>
-          <w:rFonts w:ascii="Calibri" w:hAnsi="Calibri" w:cs="Courier New"/>
-          <w:color w:val="000000"/>
-        </w:rPr>
-        <w:t>), single-valued, string</w:t>
+        <w:t>composite (FName, Middle_INIT, LName), single-valued, string</w:t>
       </w:r>
     </w:p>
     <w:p>
@@ -1284,21 +1197,12 @@
           <w:color w:val="000000"/>
         </w:rPr>
       </w:pPr>
-      <w:proofErr w:type="spellStart"/>
-      <w:r>
-        <w:rPr>
-          <w:rFonts w:ascii="Calibri" w:hAnsi="Calibri" w:cs="Courier New"/>
-          <w:color w:val="000000"/>
-        </w:rPr>
-        <w:t>IRD_Number</w:t>
-      </w:r>
-      <w:proofErr w:type="spellEnd"/>
-      <w:r>
-        <w:rPr>
-          <w:rFonts w:ascii="Calibri" w:hAnsi="Calibri" w:cs="Courier New"/>
-          <w:color w:val="000000"/>
-        </w:rPr>
-        <w:t xml:space="preserve">: </w:t>
+      <w:r>
+        <w:rPr>
+          <w:rFonts w:ascii="Calibri" w:hAnsi="Calibri" w:cs="Courier New"/>
+          <w:color w:val="000000"/>
+        </w:rPr>
+        <w:t xml:space="preserve">IRD_Number: </w:t>
       </w:r>
       <w:r>
         <w:rPr>
@@ -1345,21 +1249,12 @@
           <w:color w:val="000000"/>
         </w:rPr>
       </w:pPr>
-      <w:proofErr w:type="spellStart"/>
-      <w:r>
-        <w:rPr>
-          <w:rFonts w:ascii="Calibri" w:hAnsi="Calibri" w:cs="Courier New"/>
-          <w:color w:val="000000"/>
-        </w:rPr>
-        <w:t>Contact_Number</w:t>
-      </w:r>
-      <w:proofErr w:type="spellEnd"/>
-      <w:r>
-        <w:rPr>
-          <w:rFonts w:ascii="Calibri" w:hAnsi="Calibri" w:cs="Courier New"/>
-          <w:color w:val="000000"/>
-        </w:rPr>
-        <w:t xml:space="preserve">: </w:t>
+      <w:r>
+        <w:rPr>
+          <w:rFonts w:ascii="Calibri" w:hAnsi="Calibri" w:cs="Courier New"/>
+          <w:color w:val="000000"/>
+        </w:rPr>
+        <w:t xml:space="preserve">Contact_Number: </w:t>
       </w:r>
       <w:r>
         <w:rPr>
@@ -1406,21 +1301,12 @@
           <w:color w:val="000000"/>
         </w:rPr>
       </w:pPr>
-      <w:proofErr w:type="spellStart"/>
-      <w:r>
-        <w:rPr>
-          <w:rFonts w:ascii="Calibri" w:hAnsi="Calibri" w:cs="Courier New"/>
-          <w:color w:val="000000"/>
-        </w:rPr>
-        <w:t>Weekly_Hours</w:t>
-      </w:r>
-      <w:proofErr w:type="spellEnd"/>
-      <w:r>
-        <w:rPr>
-          <w:rFonts w:ascii="Calibri" w:hAnsi="Calibri" w:cs="Courier New"/>
-          <w:color w:val="000000"/>
-        </w:rPr>
-        <w:t xml:space="preserve">: </w:t>
+      <w:r>
+        <w:rPr>
+          <w:rFonts w:ascii="Calibri" w:hAnsi="Calibri" w:cs="Courier New"/>
+          <w:color w:val="000000"/>
+        </w:rPr>
+        <w:t xml:space="preserve">Weekly_Hours: </w:t>
       </w:r>
       <w:r>
         <w:rPr>
@@ -1467,21 +1353,12 @@
           <w:color w:val="000000"/>
         </w:rPr>
       </w:pPr>
-      <w:proofErr w:type="spellStart"/>
-      <w:r>
-        <w:rPr>
-          <w:rFonts w:ascii="Calibri" w:hAnsi="Calibri" w:cs="Courier New"/>
-          <w:color w:val="000000"/>
-        </w:rPr>
-        <w:t>Hourly_Rate</w:t>
-      </w:r>
-      <w:proofErr w:type="spellEnd"/>
-      <w:r>
-        <w:rPr>
-          <w:rFonts w:ascii="Calibri" w:hAnsi="Calibri" w:cs="Courier New"/>
-          <w:color w:val="000000"/>
-        </w:rPr>
-        <w:t xml:space="preserve">: </w:t>
+      <w:r>
+        <w:rPr>
+          <w:rFonts w:ascii="Calibri" w:hAnsi="Calibri" w:cs="Courier New"/>
+          <w:color w:val="000000"/>
+        </w:rPr>
+        <w:t xml:space="preserve">Hourly_Rate: </w:t>
       </w:r>
       <w:r>
         <w:rPr>
@@ -1672,21 +1549,12 @@
           <w:color w:val="000000"/>
         </w:rPr>
       </w:pPr>
-      <w:proofErr w:type="spellStart"/>
-      <w:r>
-        <w:rPr>
-          <w:rFonts w:ascii="Calibri" w:hAnsi="Calibri" w:cs="Courier New"/>
-          <w:color w:val="000000"/>
-        </w:rPr>
-        <w:t>Delivery_Address</w:t>
-      </w:r>
-      <w:proofErr w:type="spellEnd"/>
-      <w:r>
-        <w:rPr>
-          <w:rFonts w:ascii="Calibri" w:hAnsi="Calibri" w:cs="Courier New"/>
-          <w:color w:val="000000"/>
-        </w:rPr>
-        <w:t xml:space="preserve">:  </w:t>
+      <w:r>
+        <w:rPr>
+          <w:rFonts w:ascii="Calibri" w:hAnsi="Calibri" w:cs="Courier New"/>
+          <w:color w:val="000000"/>
+        </w:rPr>
+        <w:t xml:space="preserve">Delivery_Address:  </w:t>
       </w:r>
       <w:r>
         <w:rPr>
@@ -1695,46 +1563,12 @@
         </w:rPr>
         <w:tab/>
       </w:r>
-      <w:proofErr w:type="gramStart"/>
-      <w:r>
-        <w:rPr>
-          <w:rFonts w:ascii="Calibri" w:hAnsi="Calibri" w:cs="Courier New"/>
-          <w:color w:val="000000"/>
-        </w:rPr>
-        <w:t>composite(</w:t>
-      </w:r>
-      <w:proofErr w:type="spellStart"/>
-      <w:proofErr w:type="gramEnd"/>
-      <w:r>
-        <w:rPr>
-          <w:rFonts w:ascii="Calibri" w:hAnsi="Calibri" w:cs="Courier New"/>
-          <w:color w:val="000000"/>
-        </w:rPr>
-        <w:t>Street_Number</w:t>
-      </w:r>
-      <w:proofErr w:type="spellEnd"/>
-      <w:r>
-        <w:rPr>
-          <w:rFonts w:ascii="Calibri" w:hAnsi="Calibri" w:cs="Courier New"/>
-          <w:color w:val="000000"/>
-        </w:rPr>
-        <w:t xml:space="preserve">, </w:t>
-      </w:r>
-      <w:proofErr w:type="spellStart"/>
-      <w:r>
-        <w:rPr>
-          <w:rFonts w:ascii="Calibri" w:hAnsi="Calibri" w:cs="Courier New"/>
-          <w:color w:val="000000"/>
-        </w:rPr>
-        <w:t>Street_Name</w:t>
-      </w:r>
-      <w:proofErr w:type="spellEnd"/>
-      <w:r>
-        <w:rPr>
-          <w:rFonts w:ascii="Calibri" w:hAnsi="Calibri" w:cs="Courier New"/>
-          <w:color w:val="000000"/>
-        </w:rPr>
-        <w:t>, Suburb, City, Postcode), single-valued, string</w:t>
+      <w:r>
+        <w:rPr>
+          <w:rFonts w:ascii="Calibri" w:hAnsi="Calibri" w:cs="Courier New"/>
+          <w:color w:val="000000"/>
+        </w:rPr>
+        <w:t>composite(Street_Number, Street_Name, Suburb, City, Postcode), single-valued, string</w:t>
       </w:r>
     </w:p>
     <w:p>
@@ -1767,21 +1601,12 @@
           <w:color w:val="000000"/>
         </w:rPr>
       </w:pPr>
-      <w:proofErr w:type="spellStart"/>
-      <w:r>
-        <w:rPr>
-          <w:rFonts w:ascii="Calibri" w:hAnsi="Calibri" w:cs="Courier New"/>
-          <w:color w:val="000000"/>
-        </w:rPr>
-        <w:t>Customer_ID</w:t>
-      </w:r>
-      <w:proofErr w:type="spellEnd"/>
-      <w:r>
-        <w:rPr>
-          <w:rFonts w:ascii="Calibri" w:hAnsi="Calibri" w:cs="Courier New"/>
-          <w:color w:val="000000"/>
-        </w:rPr>
-        <w:t xml:space="preserve">: </w:t>
+      <w:r>
+        <w:rPr>
+          <w:rFonts w:ascii="Calibri" w:hAnsi="Calibri" w:cs="Courier New"/>
+          <w:color w:val="000000"/>
+        </w:rPr>
+        <w:t xml:space="preserve">Customer_ID: </w:t>
       </w:r>
       <w:r>
         <w:rPr>
@@ -1854,39 +1679,7 @@
           <w:rFonts w:ascii="Calibri" w:hAnsi="Calibri" w:cs="Courier New"/>
           <w:color w:val="000000"/>
         </w:rPr>
-        <w:t>composite (</w:t>
-      </w:r>
-      <w:proofErr w:type="spellStart"/>
-      <w:r>
-        <w:rPr>
-          <w:rFonts w:ascii="Calibri" w:hAnsi="Calibri" w:cs="Courier New"/>
-          <w:color w:val="000000"/>
-        </w:rPr>
-        <w:t>FName</w:t>
-      </w:r>
-      <w:proofErr w:type="spellEnd"/>
-      <w:r>
-        <w:rPr>
-          <w:rFonts w:ascii="Calibri" w:hAnsi="Calibri" w:cs="Courier New"/>
-          <w:color w:val="000000"/>
-        </w:rPr>
-        <w:t xml:space="preserve">, </w:t>
-      </w:r>
-      <w:proofErr w:type="spellStart"/>
-      <w:r>
-        <w:rPr>
-          <w:rFonts w:ascii="Calibri" w:hAnsi="Calibri" w:cs="Courier New"/>
-          <w:color w:val="000000"/>
-        </w:rPr>
-        <w:t>LName</w:t>
-      </w:r>
-      <w:proofErr w:type="spellEnd"/>
-      <w:r>
-        <w:rPr>
-          <w:rFonts w:ascii="Calibri" w:hAnsi="Calibri" w:cs="Courier New"/>
-          <w:color w:val="000000"/>
-        </w:rPr>
-        <w:t>), single-valued, string</w:t>
+        <w:t>composite (FName, LName), single-valued, string</w:t>
       </w:r>
     </w:p>
     <w:p>
@@ -1919,21 +1712,12 @@
           <w:color w:val="000000"/>
         </w:rPr>
       </w:pPr>
-      <w:proofErr w:type="spellStart"/>
-      <w:r>
-        <w:rPr>
-          <w:rFonts w:ascii="Calibri" w:hAnsi="Calibri" w:cs="Courier New"/>
-          <w:color w:val="000000"/>
-        </w:rPr>
-        <w:t>Phone_Number</w:t>
-      </w:r>
-      <w:proofErr w:type="spellEnd"/>
-      <w:r>
-        <w:rPr>
-          <w:rFonts w:ascii="Calibri" w:hAnsi="Calibri" w:cs="Courier New"/>
-          <w:color w:val="000000"/>
-        </w:rPr>
-        <w:t xml:space="preserve">: </w:t>
+      <w:r>
+        <w:rPr>
+          <w:rFonts w:ascii="Calibri" w:hAnsi="Calibri" w:cs="Courier New"/>
+          <w:color w:val="000000"/>
+        </w:rPr>
+        <w:t xml:space="preserve">Phone_Number: </w:t>
       </w:r>
       <w:r>
         <w:rPr>
@@ -2141,21 +1925,13 @@
           <w:color w:val="000000"/>
         </w:rPr>
       </w:pPr>
-      <w:proofErr w:type="spellStart"/>
-      <w:r>
-        <w:rPr>
-          <w:rFonts w:ascii="Calibri" w:hAnsi="Calibri" w:cs="Courier New"/>
-          <w:color w:val="000000"/>
-        </w:rPr>
-        <w:t>Date_Received</w:t>
-      </w:r>
-      <w:proofErr w:type="spellEnd"/>
-      <w:r>
-        <w:rPr>
-          <w:rFonts w:ascii="Calibri" w:hAnsi="Calibri" w:cs="Courier New"/>
-          <w:color w:val="000000"/>
-        </w:rPr>
-        <w:t>: simple, single-valued, date</w:t>
+      <w:r>
+        <w:rPr>
+          <w:rFonts w:ascii="Calibri" w:hAnsi="Calibri" w:cs="Courier New"/>
+          <w:color w:val="000000"/>
+        </w:rPr>
+        <w:lastRenderedPageBreak/>
+        <w:t>Date_Received: simple, single-valued, date</w:t>
       </w:r>
     </w:p>
     <w:p>
@@ -2188,21 +1964,12 @@
           <w:color w:val="000000"/>
         </w:rPr>
       </w:pPr>
-      <w:proofErr w:type="spellStart"/>
-      <w:r>
-        <w:rPr>
-          <w:rFonts w:ascii="Calibri" w:hAnsi="Calibri" w:cs="Courier New"/>
-          <w:color w:val="000000"/>
-        </w:rPr>
-        <w:t>Expiry_Date</w:t>
-      </w:r>
-      <w:proofErr w:type="spellEnd"/>
-      <w:r>
-        <w:rPr>
-          <w:rFonts w:ascii="Calibri" w:hAnsi="Calibri" w:cs="Courier New"/>
-          <w:color w:val="000000"/>
-        </w:rPr>
-        <w:t>: simple, single-valued, date</w:t>
+      <w:r>
+        <w:rPr>
+          <w:rFonts w:ascii="Calibri" w:hAnsi="Calibri" w:cs="Courier New"/>
+          <w:color w:val="000000"/>
+        </w:rPr>
+        <w:t>Expiry_Date: simple, single-valued, date</w:t>
       </w:r>
     </w:p>
     <w:p>
@@ -2450,19 +2217,11 @@
           <w:rFonts w:ascii="Calibri" w:hAnsi="Calibri"/>
         </w:rPr>
       </w:pPr>
-      <w:proofErr w:type="gramStart"/>
-      <w:r>
-        <w:rPr>
-          <w:rFonts w:ascii="Calibri" w:hAnsi="Calibri"/>
-        </w:rPr>
-        <w:t>M:N</w:t>
-      </w:r>
-      <w:proofErr w:type="gramEnd"/>
-      <w:r>
-        <w:rPr>
-          <w:rFonts w:ascii="Calibri" w:hAnsi="Calibri"/>
-        </w:rPr>
-        <w:t xml:space="preserve"> relationship.</w:t>
+      <w:r>
+        <w:rPr>
+          <w:rFonts w:ascii="Calibri" w:hAnsi="Calibri"/>
+        </w:rPr>
+        <w:t>M:N relationship.</w:t>
       </w:r>
     </w:p>
     <w:p>
@@ -2544,19 +2303,11 @@
           <w:rFonts w:ascii="Calibri" w:hAnsi="Calibri"/>
         </w:rPr>
       </w:pPr>
-      <w:proofErr w:type="gramStart"/>
-      <w:r>
-        <w:rPr>
-          <w:rFonts w:ascii="Calibri" w:hAnsi="Calibri"/>
-        </w:rPr>
-        <w:t>1:N</w:t>
-      </w:r>
-      <w:proofErr w:type="gramEnd"/>
-      <w:r>
-        <w:rPr>
-          <w:rFonts w:ascii="Calibri" w:hAnsi="Calibri"/>
-        </w:rPr>
-        <w:t xml:space="preserve"> relationship.</w:t>
+      <w:r>
+        <w:rPr>
+          <w:rFonts w:ascii="Calibri" w:hAnsi="Calibri"/>
+        </w:rPr>
+        <w:t>1:N relationship.</w:t>
       </w:r>
     </w:p>
     <w:p>
@@ -2680,14 +2431,12 @@
           <w:rFonts w:ascii="Calibri" w:hAnsi="Calibri"/>
         </w:rPr>
       </w:pPr>
-      <w:proofErr w:type="gramStart"/>
       <w:r>
         <w:rPr>
           <w:rFonts w:ascii="Calibri" w:hAnsi="Calibri"/>
         </w:rPr>
         <w:t>1:N</w:t>
       </w:r>
-      <w:proofErr w:type="gramEnd"/>
       <w:r>
         <w:rPr>
           <w:rFonts w:ascii="Calibri" w:hAnsi="Calibri"/>
@@ -2815,19 +2564,11 @@
           <w:rFonts w:ascii="Calibri" w:hAnsi="Calibri"/>
         </w:rPr>
       </w:pPr>
-      <w:proofErr w:type="gramStart"/>
-      <w:r>
-        <w:rPr>
-          <w:rFonts w:ascii="Calibri" w:hAnsi="Calibri"/>
-        </w:rPr>
-        <w:t>1:N</w:t>
-      </w:r>
-      <w:proofErr w:type="gramEnd"/>
-      <w:r>
-        <w:rPr>
-          <w:rFonts w:ascii="Calibri" w:hAnsi="Calibri"/>
-        </w:rPr>
-        <w:t xml:space="preserve"> </w:t>
+      <w:r>
+        <w:rPr>
+          <w:rFonts w:ascii="Calibri" w:hAnsi="Calibri"/>
+        </w:rPr>
+        <w:t xml:space="preserve">1:N </w:t>
       </w:r>
       <w:r>
         <w:rPr>
@@ -2857,15 +2598,7 @@
         <w:rPr>
           <w:rFonts w:ascii="Calibri" w:hAnsi="Calibri"/>
         </w:rPr>
-        <w:t xml:space="preserve">contain multiple number of </w:t>
-      </w:r>
-      <w:bookmarkStart w:id="0" w:name="_GoBack"/>
-      <w:bookmarkEnd w:id="0"/>
-      <w:r>
-        <w:rPr>
-          <w:rFonts w:ascii="Calibri" w:hAnsi="Calibri"/>
-        </w:rPr>
-        <w:t>books.</w:t>
+        <w:t>contain multiple number of books.</w:t>
       </w:r>
     </w:p>
     <w:p>
@@ -2923,6 +2656,138 @@
         </w:rPr>
         <w:t xml:space="preserve"> </w:t>
       </w:r>
+    </w:p>
+    <w:p>
+      <w:pPr>
+        <w:rPr>
+          <w:rFonts w:ascii="Calibri" w:hAnsi="Calibri"/>
+        </w:rPr>
+      </w:pPr>
+    </w:p>
+    <w:p>
+      <w:pPr>
+        <w:rPr>
+          <w:rFonts w:ascii="Calibri" w:hAnsi="Calibri"/>
+        </w:rPr>
+      </w:pPr>
+    </w:p>
+    <w:p>
+      <w:pPr>
+        <w:rPr>
+          <w:rFonts w:ascii="Calibri" w:hAnsi="Calibri"/>
+        </w:rPr>
+      </w:pPr>
+    </w:p>
+    <w:p>
+      <w:pPr>
+        <w:rPr>
+          <w:rFonts w:ascii="Calibri" w:hAnsi="Calibri"/>
+        </w:rPr>
+      </w:pPr>
+    </w:p>
+    <w:p>
+      <w:pPr>
+        <w:rPr>
+          <w:rFonts w:ascii="Calibri" w:hAnsi="Calibri"/>
+        </w:rPr>
+      </w:pPr>
+    </w:p>
+    <w:p>
+      <w:pPr>
+        <w:rPr>
+          <w:rFonts w:ascii="Calibri" w:hAnsi="Calibri"/>
+        </w:rPr>
+      </w:pPr>
+    </w:p>
+    <w:p>
+      <w:pPr>
+        <w:rPr>
+          <w:rFonts w:ascii="Calibri" w:hAnsi="Calibri"/>
+        </w:rPr>
+      </w:pPr>
+    </w:p>
+    <w:p>
+      <w:pPr>
+        <w:rPr>
+          <w:rFonts w:ascii="Calibri" w:hAnsi="Calibri"/>
+        </w:rPr>
+      </w:pPr>
+      <w:bookmarkStart w:id="0" w:name="_GoBack"/>
+      <w:bookmarkEnd w:id="0"/>
+      <w:r>
+        <w:rPr>
+          <w:rFonts w:ascii="Calibri" w:hAnsi="Calibri"/>
+        </w:rPr>
+        <w:t>Teamwork summary:</w:t>
+      </w:r>
+    </w:p>
+    <w:p>
+      <w:pPr>
+        <w:rPr>
+          <w:rFonts w:ascii="Calibri" w:hAnsi="Calibri"/>
+        </w:rPr>
+      </w:pPr>
+      <w:r>
+        <w:rPr>
+          <w:rFonts w:ascii="Calibri" w:hAnsi="Calibri"/>
+        </w:rPr>
+        <w:t>Through this assignment 1, we learnt two lessons:</w:t>
+      </w:r>
+    </w:p>
+    <w:p>
+      <w:pPr>
+        <w:numPr>
+          <w:ilvl w:val="0"/>
+          <w:numId w:val="16"/>
+        </w:numPr>
+        <w:rPr>
+          <w:rFonts w:ascii="Calibri" w:hAnsi="Calibri"/>
+        </w:rPr>
+      </w:pPr>
+      <w:r>
+        <w:rPr>
+          <w:rFonts w:ascii="Calibri" w:hAnsi="Calibri"/>
+        </w:rPr>
+        <w:t>The abstraction of entity type is much harder than we thought. An action which people took for granted in daily business flow can relate to multiple entity type and different people due to their perspective can have different opinions on it. During the process of modeling our chain bookshop, we changed back and forth on the choice of entity type and relationship among them. For some entity type, the choice is straightforward. But some entity type become the focus of our discussion. For example, there was an entity type called “Account” which means to record the financial information of a bookshop. But because of incorrect concept of this “Account” which should not be an entity type by itself, any entities has connection with it have unnatural relationship. This once causes our group had division and different opinions. Through group discussion, we all agree that it should be downgraded to an attribute on the entity type bookshop. By doing that, other entities and relationships related to it have more flexible choices and the business flow become much more clearly and natural. This teaches us the abstraction of entity type is crucial and is very similar with the abstraction of class from object-oriented programming.</w:t>
+      </w:r>
+    </w:p>
+    <w:p>
+      <w:pPr>
+        <w:numPr>
+          <w:ilvl w:val="0"/>
+          <w:numId w:val="16"/>
+        </w:numPr>
+        <w:rPr>
+          <w:rFonts w:ascii="Calibri" w:hAnsi="Calibri"/>
+        </w:rPr>
+      </w:pPr>
+      <w:r>
+        <w:rPr>
+          <w:rFonts w:ascii="Calibri" w:hAnsi="Calibri"/>
+        </w:rPr>
+        <w:t xml:space="preserve">Another lesson is about teamwork specially during the initial concept forming. We should do detailed analysis until we all agree on the basic business flow. Otherwise, the version of the work changed a lot. It is not efficient. Except that, we agree to use github to coordinate our work. We think this will improve our work efficiency in further assignment. </w:t>
+      </w:r>
+    </w:p>
+    <w:p>
+      <w:pPr>
+        <w:rPr>
+          <w:rFonts w:ascii="Calibri" w:hAnsi="Calibri"/>
+        </w:rPr>
+      </w:pPr>
+      <w:r>
+        <w:rPr>
+          <w:rFonts w:ascii="Calibri" w:hAnsi="Calibri"/>
+        </w:rPr>
+        <w:br/>
+        <w:t xml:space="preserve">At last, all tasks were properly allocated and has been discussed among all group members, and the result of this assignment is based on all the member’s agreement. </w:t>
+      </w:r>
+    </w:p>
+    <w:p>
+      <w:pPr>
+        <w:rPr>
+          <w:rFonts w:ascii="Calibri" w:hAnsi="Calibri"/>
+        </w:rPr>
+      </w:pPr>
     </w:p>
     <w:p>
       <w:pPr>
@@ -4074,6 +3939,119 @@
     </w:lvl>
   </w:abstractNum>
   <w:abstractNum w:abstractNumId="10">
+    <w:nsid w:val="61B820AE"/>
+    <w:multiLevelType w:val="multilevel"/>
+    <w:tmpl w:val="DF2E619E"/>
+    <w:lvl w:ilvl="0">
+      <w:start w:val="1"/>
+      <w:numFmt w:val="decimal"/>
+      <w:lvlText w:val="%1."/>
+      <w:lvlJc w:val="left"/>
+      <w:pPr>
+        <w:tabs>
+          <w:tab w:val="num" w:pos="720"/>
+        </w:tabs>
+        <w:ind w:left="720" w:hanging="360"/>
+      </w:pPr>
+    </w:lvl>
+    <w:lvl w:ilvl="1" w:tentative="1">
+      <w:start w:val="1"/>
+      <w:numFmt w:val="decimal"/>
+      <w:lvlText w:val="%2."/>
+      <w:lvlJc w:val="left"/>
+      <w:pPr>
+        <w:tabs>
+          <w:tab w:val="num" w:pos="1440"/>
+        </w:tabs>
+        <w:ind w:left="1440" w:hanging="360"/>
+      </w:pPr>
+    </w:lvl>
+    <w:lvl w:ilvl="2" w:tentative="1">
+      <w:start w:val="1"/>
+      <w:numFmt w:val="decimal"/>
+      <w:lvlText w:val="%3."/>
+      <w:lvlJc w:val="left"/>
+      <w:pPr>
+        <w:tabs>
+          <w:tab w:val="num" w:pos="2160"/>
+        </w:tabs>
+        <w:ind w:left="2160" w:hanging="360"/>
+      </w:pPr>
+    </w:lvl>
+    <w:lvl w:ilvl="3" w:tentative="1">
+      <w:start w:val="1"/>
+      <w:numFmt w:val="decimal"/>
+      <w:lvlText w:val="%4."/>
+      <w:lvlJc w:val="left"/>
+      <w:pPr>
+        <w:tabs>
+          <w:tab w:val="num" w:pos="2880"/>
+        </w:tabs>
+        <w:ind w:left="2880" w:hanging="360"/>
+      </w:pPr>
+    </w:lvl>
+    <w:lvl w:ilvl="4" w:tentative="1">
+      <w:start w:val="1"/>
+      <w:numFmt w:val="decimal"/>
+      <w:lvlText w:val="%5."/>
+      <w:lvlJc w:val="left"/>
+      <w:pPr>
+        <w:tabs>
+          <w:tab w:val="num" w:pos="3600"/>
+        </w:tabs>
+        <w:ind w:left="3600" w:hanging="360"/>
+      </w:pPr>
+    </w:lvl>
+    <w:lvl w:ilvl="5" w:tentative="1">
+      <w:start w:val="1"/>
+      <w:numFmt w:val="decimal"/>
+      <w:lvlText w:val="%6."/>
+      <w:lvlJc w:val="left"/>
+      <w:pPr>
+        <w:tabs>
+          <w:tab w:val="num" w:pos="4320"/>
+        </w:tabs>
+        <w:ind w:left="4320" w:hanging="360"/>
+      </w:pPr>
+    </w:lvl>
+    <w:lvl w:ilvl="6" w:tentative="1">
+      <w:start w:val="1"/>
+      <w:numFmt w:val="decimal"/>
+      <w:lvlText w:val="%7."/>
+      <w:lvlJc w:val="left"/>
+      <w:pPr>
+        <w:tabs>
+          <w:tab w:val="num" w:pos="5040"/>
+        </w:tabs>
+        <w:ind w:left="5040" w:hanging="360"/>
+      </w:pPr>
+    </w:lvl>
+    <w:lvl w:ilvl="7" w:tentative="1">
+      <w:start w:val="1"/>
+      <w:numFmt w:val="decimal"/>
+      <w:lvlText w:val="%8."/>
+      <w:lvlJc w:val="left"/>
+      <w:pPr>
+        <w:tabs>
+          <w:tab w:val="num" w:pos="5760"/>
+        </w:tabs>
+        <w:ind w:left="5760" w:hanging="360"/>
+      </w:pPr>
+    </w:lvl>
+    <w:lvl w:ilvl="8" w:tentative="1">
+      <w:start w:val="1"/>
+      <w:numFmt w:val="decimal"/>
+      <w:lvlText w:val="%9."/>
+      <w:lvlJc w:val="left"/>
+      <w:pPr>
+        <w:tabs>
+          <w:tab w:val="num" w:pos="6480"/>
+        </w:tabs>
+        <w:ind w:left="6480" w:hanging="360"/>
+      </w:pPr>
+    </w:lvl>
+  </w:abstractNum>
+  <w:abstractNum w:abstractNumId="11">
     <w:nsid w:val="63A922F0"/>
     <w:multiLevelType w:val="hybridMultilevel"/>
     <w:tmpl w:val="FCC22EFA"/>
@@ -4186,7 +4164,7 @@
       </w:rPr>
     </w:lvl>
   </w:abstractNum>
-  <w:abstractNum w:abstractNumId="11">
+  <w:abstractNum w:abstractNumId="12">
     <w:nsid w:val="65F4012D"/>
     <w:multiLevelType w:val="hybridMultilevel"/>
     <w:tmpl w:val="9A1234A2"/>
@@ -4299,7 +4277,7 @@
       </w:rPr>
     </w:lvl>
   </w:abstractNum>
-  <w:abstractNum w:abstractNumId="12">
+  <w:abstractNum w:abstractNumId="13">
     <w:nsid w:val="67EA4926"/>
     <w:multiLevelType w:val="hybridMultilevel"/>
     <w:tmpl w:val="14B260EE"/>
@@ -4412,7 +4390,7 @@
       </w:rPr>
     </w:lvl>
   </w:abstractNum>
-  <w:abstractNum w:abstractNumId="13">
+  <w:abstractNum w:abstractNumId="14">
     <w:nsid w:val="7A1D6B4D"/>
     <w:multiLevelType w:val="hybridMultilevel"/>
     <w:tmpl w:val="7F8A58FA"/>
@@ -4525,7 +4503,7 @@
       </w:rPr>
     </w:lvl>
   </w:abstractNum>
-  <w:abstractNum w:abstractNumId="14">
+  <w:abstractNum w:abstractNumId="15">
     <w:nsid w:val="7E8453CA"/>
     <w:multiLevelType w:val="hybridMultilevel"/>
     <w:tmpl w:val="46B05CB8"/>
@@ -4651,10 +4629,10 @@
     <w:abstractNumId w:val="4"/>
   </w:num>
   <w:num w:numId="5">
-    <w:abstractNumId w:val="13"/>
+    <w:abstractNumId w:val="14"/>
   </w:num>
   <w:num w:numId="6">
-    <w:abstractNumId w:val="12"/>
+    <w:abstractNumId w:val="13"/>
   </w:num>
   <w:num w:numId="7">
     <w:abstractNumId w:val="1"/>
@@ -4663,10 +4641,10 @@
     <w:abstractNumId w:val="0"/>
   </w:num>
   <w:num w:numId="9">
-    <w:abstractNumId w:val="10"/>
+    <w:abstractNumId w:val="11"/>
   </w:num>
   <w:num w:numId="10">
-    <w:abstractNumId w:val="14"/>
+    <w:abstractNumId w:val="15"/>
   </w:num>
   <w:num w:numId="11">
     <w:abstractNumId w:val="6"/>
@@ -4675,13 +4653,16 @@
     <w:abstractNumId w:val="8"/>
   </w:num>
   <w:num w:numId="13">
-    <w:abstractNumId w:val="11"/>
+    <w:abstractNumId w:val="12"/>
   </w:num>
   <w:num w:numId="14">
     <w:abstractNumId w:val="7"/>
   </w:num>
   <w:num w:numId="15">
     <w:abstractNumId w:val="5"/>
+  </w:num>
+  <w:num w:numId="16">
+    <w:abstractNumId w:val="10"/>
   </w:num>
 </w:numbering>
 </file>
@@ -5088,7 +5069,6 @@
   <w:style w:type="character" w:default="1" w:styleId="DefaultParagraphFont">
     <w:name w:val="Default Paragraph Font"/>
     <w:uiPriority w:val="1"/>
-    <w:semiHidden/>
     <w:unhideWhenUsed/>
   </w:style>
   <w:style w:type="table" w:default="1" w:styleId="TableNormal">

</xml_diff>

<commit_message>
changed some words on summary part.
</commit_message>
<xml_diff>
--- a/Final report writeup.docx
+++ b/Final report writeup.docx
@@ -2712,8 +2712,6 @@
           <w:rFonts w:ascii="Calibri" w:hAnsi="Calibri"/>
         </w:rPr>
       </w:pPr>
-      <w:bookmarkStart w:id="0" w:name="_GoBack"/>
-      <w:bookmarkEnd w:id="0"/>
       <w:r>
         <w:rPr>
           <w:rFonts w:ascii="Calibri" w:hAnsi="Calibri"/>
@@ -2765,7 +2763,19 @@
         <w:rPr>
           <w:rFonts w:ascii="Calibri" w:hAnsi="Calibri"/>
         </w:rPr>
-        <w:t xml:space="preserve">Another lesson is about teamwork specially during the initial concept forming. We should do detailed analysis until we all agree on the basic business flow. Otherwise, the version of the work changed a lot. It is not efficient. Except that, we agree to use github to coordinate our work. We think this will improve our work efficiency in further assignment. </w:t>
+        <w:t xml:space="preserve">Another lesson is about teamwork specially during the initial concept forming. We should do detailed analysis </w:t>
+      </w:r>
+      <w:r>
+        <w:rPr>
+          <w:rFonts w:ascii="Calibri" w:hAnsi="Calibri"/>
+        </w:rPr>
+        <w:t>after</w:t>
+      </w:r>
+      <w:r>
+        <w:rPr>
+          <w:rFonts w:ascii="Calibri" w:hAnsi="Calibri"/>
+        </w:rPr>
+        <w:t xml:space="preserve"> we all agree on the basic business flow. Otherwise, the version of the work changed a lot. It is not efficient. Except that, we agree to use github to coordinate our work. We think this will improve our work efficiency in further assignment. </w:t>
       </w:r>
     </w:p>
     <w:p>
@@ -2779,7 +2789,63 @@
           <w:rFonts w:ascii="Calibri" w:hAnsi="Calibri"/>
         </w:rPr>
         <w:br/>
-        <w:t xml:space="preserve">At last, all tasks were properly allocated and has been discussed among all group members, and the result of this assignment is based on all the member’s agreement. </w:t>
+        <w:t>At last,</w:t>
+      </w:r>
+      <w:r>
+        <w:rPr>
+          <w:rFonts w:ascii="Calibri" w:hAnsi="Calibri"/>
+        </w:rPr>
+        <w:t xml:space="preserve"> </w:t>
+      </w:r>
+      <w:r>
+        <w:rPr>
+          <w:rFonts w:ascii="Calibri" w:hAnsi="Calibri"/>
+        </w:rPr>
+        <w:t xml:space="preserve"> all tasks were properly allocated and has been discussed among all group members, and the result of this assignment is</w:t>
+      </w:r>
+      <w:r>
+        <w:rPr>
+          <w:rFonts w:ascii="Calibri" w:hAnsi="Calibri"/>
+        </w:rPr>
+        <w:t xml:space="preserve"> the contribution of </w:t>
+      </w:r>
+      <w:r>
+        <w:rPr>
+          <w:rFonts w:ascii="Calibri" w:hAnsi="Calibri"/>
+        </w:rPr>
+        <w:t>teamwork</w:t>
+      </w:r>
+      <w:r>
+        <w:rPr>
+          <w:rFonts w:ascii="Calibri" w:hAnsi="Calibri"/>
+        </w:rPr>
+        <w:t xml:space="preserve"> and</w:t>
+      </w:r>
+      <w:r>
+        <w:rPr>
+          <w:rFonts w:ascii="Calibri" w:hAnsi="Calibri"/>
+        </w:rPr>
+        <w:t xml:space="preserve"> </w:t>
+      </w:r>
+      <w:r>
+        <w:rPr>
+          <w:rFonts w:ascii="Calibri" w:hAnsi="Calibri"/>
+        </w:rPr>
+        <w:t xml:space="preserve">is </w:t>
+      </w:r>
+      <w:bookmarkStart w:id="0" w:name="_GoBack"/>
+      <w:bookmarkEnd w:id="0"/>
+      <w:r>
+        <w:rPr>
+          <w:rFonts w:ascii="Calibri" w:hAnsi="Calibri"/>
+        </w:rPr>
+        <w:t>based</w:t>
+      </w:r>
+      <w:r>
+        <w:rPr>
+          <w:rFonts w:ascii="Calibri" w:hAnsi="Calibri"/>
+        </w:rPr>
+        <w:t xml:space="preserve"> on all the member’s agreement.</w:t>
       </w:r>
     </w:p>
     <w:p>

</xml_diff>

<commit_message>
More proof reading edits
</commit_message>
<xml_diff>
--- a/Final report writeup.docx
+++ b/Final report writeup.docx
@@ -137,19 +137,7 @@
         <w:rPr>
           <w:lang w:val="en-AU"/>
         </w:rPr>
-        <w:t xml:space="preserve">For this assignment we chose to model a chain of retail bookstores as our mini world. The database keeps information on its customers, suppliers, inventory information, </w:t>
-      </w:r>
-      <w:r>
-        <w:rPr>
-          <w:lang w:val="en-AU"/>
-        </w:rPr>
-        <w:t>transactions</w:t>
-      </w:r>
-      <w:r>
-        <w:rPr>
-          <w:lang w:val="en-AU"/>
-        </w:rPr>
-        <w:t xml:space="preserve"> and employees.</w:t>
+        <w:t>For this assignment we chose to model a chain of retail bookstores as our mini world. The database keeps information on its customers, suppliers, inventory information, transactions and employees.</w:t>
       </w:r>
     </w:p>
     <w:p>
@@ -846,7 +834,14 @@
           <w:rFonts w:cs="Courier New" w:ascii="Calibri" w:hAnsi="Calibri"/>
           <w:color w:val="000000"/>
         </w:rPr>
-        <w:t>BOOKSTORE</w:t>
+        <w:t>BOOKS</w:t>
+      </w:r>
+      <w:r>
+        <w:rPr>
+          <w:rFonts w:cs="Courier New" w:ascii="Calibri" w:hAnsi="Calibri"/>
+          <w:color w:val="000000"/>
+        </w:rPr>
+        <w:t>TORE</w:t>
       </w:r>
     </w:p>
     <w:p>
@@ -1966,7 +1961,14 @@
         </w:rPr>
         <w:t xml:space="preserve">Delivery_Address:  </w:t>
         <w:tab/>
-        <w:t>composite(Street_Number, Street_Name, Suburb, City, Postcode), single-valued, string</w:t>
+        <w:tab/>
+        <w:t xml:space="preserve">composite(Street_Number, Street_Name, Suburb, City, </w:t>
+        <w:tab/>
+        <w:tab/>
+        <w:tab/>
+        <w:tab/>
+        <w:tab/>
+        <w:t>Postcode), single-valued, string</w:t>
       </w:r>
     </w:p>
     <w:p>
@@ -2890,23 +2892,22 @@
         <w:pStyle w:val="Normal"/>
         <w:rPr>
           <w:rFonts w:ascii="Calibri" w:hAnsi="Calibri"/>
-          <w:b/>
-          <w:b/>
-        </w:rPr>
-      </w:pPr>
-      <w:r>
-        <w:rPr>
-          <w:rFonts w:ascii="Calibri" w:hAnsi="Calibri"/>
-          <w:b/>
+          <w:lang w:val="en-AU"/>
+        </w:rPr>
+      </w:pPr>
+      <w:r>
+        <w:rPr>
+          <w:rFonts w:ascii="Calibri" w:hAnsi="Calibri"/>
+          <w:lang w:val="en-AU"/>
         </w:rPr>
         <w:drawing>
           <wp:anchor behindDoc="0" distT="0" distB="0" distL="0" distR="0" simplePos="0" locked="0" layoutInCell="1" allowOverlap="1" relativeHeight="2">
             <wp:simplePos x="0" y="0"/>
             <wp:positionH relativeFrom="column">
-              <wp:posOffset>85725</wp:posOffset>
+              <wp:posOffset>95250</wp:posOffset>
             </wp:positionH>
             <wp:positionV relativeFrom="paragraph">
-              <wp:posOffset>19050</wp:posOffset>
+              <wp:posOffset>85725</wp:posOffset>
             </wp:positionV>
             <wp:extent cx="6332220" cy="4613275"/>
             <wp:effectExtent l="0" t="0" r="0" b="0"/>
@@ -2956,22 +2957,6 @@
     <w:p>
       <w:pPr>
         <w:pStyle w:val="Normal"/>
-        <w:jc w:val="both"/>
-        <w:rPr>
-          <w:rFonts w:ascii="Calibri" w:hAnsi="Calibri"/>
-          <w:lang w:val="en-AU"/>
-        </w:rPr>
-      </w:pPr>
-      <w:r>
-        <w:rPr>
-          <w:rFonts w:ascii="Calibri" w:hAnsi="Calibri"/>
-          <w:lang w:val="en-AU"/>
-        </w:rPr>
-      </w:r>
-    </w:p>
-    <w:p>
-      <w:pPr>
-        <w:pStyle w:val="Normal"/>
         <w:rPr/>
       </w:pPr>
       <w:r>
@@ -3045,31 +3030,7 @@
         <w:rPr>
           <w:rFonts w:ascii="Calibri" w:hAnsi="Calibri"/>
         </w:rPr>
-        <w:t>The team is bigger than what is usually encountered for group assignments, which did lead to extended discussions and many differing opinions.  This in turn lead to many differing ER diagram</w:t>
-      </w:r>
-      <w:r>
-        <w:rPr>
-          <w:rFonts w:ascii="Calibri" w:hAnsi="Calibri"/>
-        </w:rPr>
-        <w:t>s</w:t>
-      </w:r>
-      <w:r>
-        <w:rPr>
-          <w:rFonts w:ascii="Calibri" w:hAnsi="Calibri"/>
-        </w:rPr>
-        <w:t xml:space="preserve"> </w:t>
-      </w:r>
-      <w:r>
-        <w:rPr>
-          <w:rFonts w:ascii="Calibri" w:hAnsi="Calibri"/>
-        </w:rPr>
-        <w:t>and</w:t>
-      </w:r>
-      <w:r>
-        <w:rPr>
-          <w:rFonts w:ascii="Calibri" w:hAnsi="Calibri"/>
-        </w:rPr>
-        <w:t xml:space="preserve"> models before final agreement.</w:t>
+        <w:t>The team is bigger than what is usually encountered for group assignments, which did lead to extended discussions and many differing opinions.  This in turn lead to many differing ER diagrams and models before final agreement.</w:t>
       </w:r>
     </w:p>
     <w:p>
@@ -3096,7 +3057,7 @@
           <w:b w:val="false"/>
           <w:bCs w:val="false"/>
         </w:rPr>
-        <w:t xml:space="preserve">Initially each individual worked on separate parts of the model with the intention to add each of their entities and relationships later, but this proved non-productive as ideas evolved.  It was later found to be easier to work on the </w:t>
+        <w:t xml:space="preserve">Initially each individual worked on separate parts of the model with the intention to add each of their entities and relationships later, but this proved non-productive as ideas evolved.  It was later found to be easier to work on the model and ERD while the group was together with one person entering adjusting the model while the other members could provide input and ideas.  Once the main model was decided upon each member reviewed the ERD and made adjustments for </w:t>
       </w:r>
       <w:r>
         <w:rPr>
@@ -3104,7 +3065,7 @@
           <w:b w:val="false"/>
           <w:bCs w:val="false"/>
         </w:rPr>
-        <w:t xml:space="preserve">model and </w:t>
+        <w:t xml:space="preserve">the </w:t>
       </w:r>
       <w:r>
         <w:rPr>
@@ -3112,7 +3073,39 @@
           <w:b w:val="false"/>
           <w:bCs w:val="false"/>
         </w:rPr>
-        <w:t>ERD while the group was together with one person entering adjusting the model while the other members could provide input and ideas.  Once the main model was decided upon each member reviewed the ERD and made adjustments for other members scrutinize.</w:t>
+        <w:t>other</w:t>
+      </w:r>
+      <w:r>
+        <w:rPr>
+          <w:rFonts w:ascii="Calibri" w:hAnsi="Calibri"/>
+          <w:b w:val="false"/>
+          <w:bCs w:val="false"/>
+        </w:rPr>
+        <w:t xml:space="preserve"> </w:t>
+      </w:r>
+      <w:r>
+        <w:rPr>
+          <w:rFonts w:ascii="Calibri" w:hAnsi="Calibri"/>
+          <w:b w:val="false"/>
+          <w:bCs w:val="false"/>
+        </w:rPr>
+        <w:t xml:space="preserve">members </w:t>
+      </w:r>
+      <w:r>
+        <w:rPr>
+          <w:rFonts w:ascii="Calibri" w:hAnsi="Calibri"/>
+          <w:b w:val="false"/>
+          <w:bCs w:val="false"/>
+        </w:rPr>
+        <w:t>to</w:t>
+      </w:r>
+      <w:r>
+        <w:rPr>
+          <w:rFonts w:ascii="Calibri" w:hAnsi="Calibri"/>
+          <w:b w:val="false"/>
+          <w:bCs w:val="false"/>
+        </w:rPr>
+        <w:t xml:space="preserve"> scrutinize.</w:t>
       </w:r>
     </w:p>
     <w:sectPr>
@@ -5196,6 +5189,27 @@
       <w:rFonts w:cs="Wingdings"/>
     </w:rPr>
   </w:style>
+  <w:style w:type="character" w:styleId="ListLabel11">
+    <w:name w:val="ListLabel 11"/>
+    <w:qFormat/>
+    <w:rPr>
+      <w:rFonts w:cs="Symbol"/>
+    </w:rPr>
+  </w:style>
+  <w:style w:type="character" w:styleId="ListLabel12">
+    <w:name w:val="ListLabel 12"/>
+    <w:qFormat/>
+    <w:rPr>
+      <w:rFonts w:cs="Courier New"/>
+    </w:rPr>
+  </w:style>
+  <w:style w:type="character" w:styleId="ListLabel13">
+    <w:name w:val="ListLabel 13"/>
+    <w:qFormat/>
+    <w:rPr>
+      <w:rFonts w:cs="Wingdings"/>
+    </w:rPr>
+  </w:style>
   <w:style w:type="paragraph" w:styleId="Heading">
     <w:name w:val="Heading"/>
     <w:basedOn w:val="Normal"/>

</xml_diff>